<commit_message>
Update CZ4041 Group 35 Course Project Report.docx
</commit_message>
<xml_diff>
--- a/CZ4041 Group 35 Course Project Report.docx
+++ b/CZ4041 Group 35 Course Project Report.docx
@@ -481,6 +481,343 @@
     </w:p>
     <w:p>
       <w:pPr>
+        <w:pStyle w:val="ListParagraph"/>
+        <w:numPr>
+          <w:ilvl w:val="1"/>
+          <w:numId w:val="4"/>
+        </w:numPr>
+        <w:tabs>
+          <w:tab w:val="left" w:pos="720"/>
+          <w:tab w:val="right" w:pos="8640"/>
+        </w:tabs>
+        <w:rPr>
+          <w:rFonts w:ascii="Times New Roman" w:hAnsi="Times New Roman" w:cs="Times New Roman"/>
+        </w:rPr>
+      </w:pPr>
+      <w:r>
+        <w:rPr>
+          <w:rFonts w:ascii="Times New Roman" w:hAnsi="Times New Roman" w:cs="Times New Roman"/>
+        </w:rPr>
+        <w:tab/>
+      </w:r>
+      <w:r>
+        <w:rPr>
+          <w:rFonts w:ascii="Times New Roman" w:hAnsi="Times New Roman" w:cs="Times New Roman"/>
+        </w:rPr>
+        <w:t>Binary Relevance (BR)</w:t>
+      </w:r>
+      <w:r>
+        <w:rPr>
+          <w:rFonts w:ascii="Times New Roman" w:hAnsi="Times New Roman" w:cs="Times New Roman"/>
+        </w:rPr>
+        <w:tab/>
+        <w:t>X</w:t>
+      </w:r>
+    </w:p>
+    <w:p>
+      <w:pPr>
+        <w:pStyle w:val="ListParagraph"/>
+        <w:numPr>
+          <w:ilvl w:val="1"/>
+          <w:numId w:val="4"/>
+        </w:numPr>
+        <w:tabs>
+          <w:tab w:val="left" w:pos="720"/>
+          <w:tab w:val="right" w:pos="8640"/>
+        </w:tabs>
+        <w:rPr>
+          <w:rFonts w:ascii="Times New Roman" w:hAnsi="Times New Roman" w:cs="Times New Roman"/>
+        </w:rPr>
+      </w:pPr>
+      <w:r>
+        <w:rPr>
+          <w:rFonts w:ascii="Times New Roman" w:hAnsi="Times New Roman" w:cs="Times New Roman"/>
+        </w:rPr>
+        <w:t xml:space="preserve"> </w:t>
+      </w:r>
+      <w:r>
+        <w:rPr>
+          <w:rFonts w:ascii="Times New Roman" w:hAnsi="Times New Roman" w:cs="Times New Roman"/>
+        </w:rPr>
+        <w:t>Multilabel K-nearest neighbours (MLKNN)</w:t>
+      </w:r>
+      <w:r>
+        <w:rPr>
+          <w:rFonts w:ascii="Times New Roman" w:hAnsi="Times New Roman" w:cs="Times New Roman"/>
+        </w:rPr>
+        <w:tab/>
+        <w:t>X</w:t>
+      </w:r>
+    </w:p>
+    <w:p>
+      <w:pPr>
+        <w:pStyle w:val="ListParagraph"/>
+        <w:numPr>
+          <w:ilvl w:val="1"/>
+          <w:numId w:val="4"/>
+        </w:numPr>
+        <w:tabs>
+          <w:tab w:val="left" w:pos="720"/>
+          <w:tab w:val="right" w:pos="8640"/>
+        </w:tabs>
+        <w:rPr>
+          <w:rFonts w:ascii="Times New Roman" w:hAnsi="Times New Roman" w:cs="Times New Roman"/>
+        </w:rPr>
+      </w:pPr>
+      <w:r>
+        <w:rPr>
+          <w:rFonts w:ascii="Times New Roman" w:hAnsi="Times New Roman" w:cs="Times New Roman"/>
+        </w:rPr>
+        <w:t xml:space="preserve"> </w:t>
+      </w:r>
+      <w:r>
+        <w:rPr>
+          <w:rFonts w:ascii="Times New Roman" w:hAnsi="Times New Roman" w:cs="Times New Roman"/>
+        </w:rPr>
+        <w:t>Classifier Chain</w:t>
+      </w:r>
+      <w:r>
+        <w:rPr>
+          <w:rFonts w:ascii="Times New Roman" w:hAnsi="Times New Roman" w:cs="Times New Roman"/>
+        </w:rPr>
+        <w:tab/>
+        <w:t>X</w:t>
+      </w:r>
+    </w:p>
+    <w:p>
+      <w:pPr>
+        <w:pStyle w:val="ListParagraph"/>
+        <w:numPr>
+          <w:ilvl w:val="1"/>
+          <w:numId w:val="4"/>
+        </w:numPr>
+        <w:tabs>
+          <w:tab w:val="left" w:pos="720"/>
+          <w:tab w:val="right" w:pos="8640"/>
+        </w:tabs>
+        <w:rPr>
+          <w:rFonts w:ascii="Times New Roman" w:hAnsi="Times New Roman" w:cs="Times New Roman"/>
+        </w:rPr>
+      </w:pPr>
+      <w:r>
+        <w:rPr>
+          <w:rFonts w:ascii="Times New Roman" w:hAnsi="Times New Roman" w:cs="Times New Roman"/>
+        </w:rPr>
+        <w:t xml:space="preserve"> </w:t>
+      </w:r>
+      <w:r>
+        <w:rPr>
+          <w:rFonts w:ascii="Times New Roman" w:hAnsi="Times New Roman" w:cs="Times New Roman"/>
+        </w:rPr>
+        <w:t>Binary Relevance k-nearest neighbours (BRKNN)</w:t>
+      </w:r>
+      <w:r>
+        <w:rPr>
+          <w:rFonts w:ascii="Times New Roman" w:hAnsi="Times New Roman" w:cs="Times New Roman"/>
+        </w:rPr>
+        <w:tab/>
+        <w:t>X</w:t>
+      </w:r>
+    </w:p>
+    <w:p>
+      <w:pPr>
+        <w:pStyle w:val="ListParagraph"/>
+        <w:numPr>
+          <w:ilvl w:val="1"/>
+          <w:numId w:val="4"/>
+        </w:numPr>
+        <w:tabs>
+          <w:tab w:val="left" w:pos="720"/>
+          <w:tab w:val="right" w:pos="8640"/>
+        </w:tabs>
+        <w:rPr>
+          <w:rFonts w:ascii="Times New Roman" w:hAnsi="Times New Roman" w:cs="Times New Roman"/>
+        </w:rPr>
+      </w:pPr>
+      <w:r>
+        <w:rPr>
+          <w:rFonts w:ascii="Times New Roman" w:hAnsi="Times New Roman" w:cs="Times New Roman"/>
+        </w:rPr>
+        <w:t xml:space="preserve"> </w:t>
+      </w:r>
+      <w:r>
+        <w:rPr>
+          <w:rFonts w:ascii="Times New Roman" w:hAnsi="Times New Roman" w:cs="Times New Roman"/>
+        </w:rPr>
+        <w:t>Multilabel Adaptive Resonance Associative Map (MLARAM)</w:t>
+      </w:r>
+      <w:r>
+        <w:rPr>
+          <w:rFonts w:ascii="Times New Roman" w:hAnsi="Times New Roman" w:cs="Times New Roman"/>
+        </w:rPr>
+        <w:tab/>
+        <w:t>X</w:t>
+      </w:r>
+    </w:p>
+    <w:p>
+      <w:pPr>
+        <w:pStyle w:val="ListParagraph"/>
+        <w:numPr>
+          <w:ilvl w:val="1"/>
+          <w:numId w:val="4"/>
+        </w:numPr>
+        <w:tabs>
+          <w:tab w:val="left" w:pos="720"/>
+          <w:tab w:val="right" w:pos="8640"/>
+        </w:tabs>
+        <w:rPr>
+          <w:rFonts w:ascii="Times New Roman" w:hAnsi="Times New Roman" w:cs="Times New Roman"/>
+        </w:rPr>
+      </w:pPr>
+      <w:r>
+        <w:rPr>
+          <w:rFonts w:ascii="Times New Roman" w:hAnsi="Times New Roman" w:cs="Times New Roman"/>
+        </w:rPr>
+        <w:t xml:space="preserve"> </w:t>
+      </w:r>
+      <w:r>
+        <w:rPr>
+          <w:rFonts w:ascii="Times New Roman" w:hAnsi="Times New Roman" w:cs="Times New Roman"/>
+        </w:rPr>
+        <w:t>Label Powerset</w:t>
+      </w:r>
+      <w:r>
+        <w:rPr>
+          <w:rFonts w:ascii="Times New Roman" w:hAnsi="Times New Roman" w:cs="Times New Roman"/>
+        </w:rPr>
+        <w:tab/>
+        <w:t>X</w:t>
+      </w:r>
+    </w:p>
+    <w:p>
+      <w:pPr>
+        <w:pStyle w:val="ListParagraph"/>
+        <w:numPr>
+          <w:ilvl w:val="1"/>
+          <w:numId w:val="4"/>
+        </w:numPr>
+        <w:tabs>
+          <w:tab w:val="left" w:pos="720"/>
+          <w:tab w:val="right" w:pos="8640"/>
+        </w:tabs>
+        <w:rPr>
+          <w:rFonts w:ascii="Times New Roman" w:hAnsi="Times New Roman" w:cs="Times New Roman"/>
+        </w:rPr>
+      </w:pPr>
+      <w:r>
+        <w:rPr>
+          <w:rFonts w:ascii="Times New Roman" w:hAnsi="Times New Roman" w:cs="Times New Roman"/>
+        </w:rPr>
+        <w:t xml:space="preserve"> </w:t>
+      </w:r>
+      <w:proofErr w:type="spellStart"/>
+      <w:r>
+        <w:rPr>
+          <w:rFonts w:ascii="Times New Roman" w:hAnsi="Times New Roman" w:cs="Times New Roman"/>
+        </w:rPr>
+        <w:t>RAndom</w:t>
+      </w:r>
+      <w:proofErr w:type="spellEnd"/>
+      <w:r>
+        <w:rPr>
+          <w:rFonts w:ascii="Times New Roman" w:hAnsi="Times New Roman" w:cs="Times New Roman"/>
+        </w:rPr>
+        <w:t xml:space="preserve"> K-</w:t>
+      </w:r>
+      <w:proofErr w:type="spellStart"/>
+      <w:r>
+        <w:rPr>
+          <w:rFonts w:ascii="Times New Roman" w:hAnsi="Times New Roman" w:cs="Times New Roman"/>
+        </w:rPr>
+        <w:t>labELsets</w:t>
+      </w:r>
+      <w:proofErr w:type="spellEnd"/>
+      <w:r>
+        <w:rPr>
+          <w:rFonts w:ascii="Times New Roman" w:hAnsi="Times New Roman" w:cs="Times New Roman"/>
+        </w:rPr>
+        <w:t xml:space="preserve"> (RAKEL)</w:t>
+      </w:r>
+      <w:r>
+        <w:rPr>
+          <w:rFonts w:ascii="Times New Roman" w:hAnsi="Times New Roman" w:cs="Times New Roman"/>
+        </w:rPr>
+        <w:tab/>
+        <w:t>X</w:t>
+      </w:r>
+    </w:p>
+    <w:p>
+      <w:pPr>
+        <w:pStyle w:val="ListParagraph"/>
+        <w:numPr>
+          <w:ilvl w:val="1"/>
+          <w:numId w:val="4"/>
+        </w:numPr>
+        <w:tabs>
+          <w:tab w:val="left" w:pos="720"/>
+          <w:tab w:val="right" w:pos="8640"/>
+        </w:tabs>
+        <w:rPr>
+          <w:rFonts w:ascii="Times New Roman" w:hAnsi="Times New Roman" w:cs="Times New Roman"/>
+        </w:rPr>
+      </w:pPr>
+      <w:r>
+        <w:rPr>
+          <w:rFonts w:ascii="Times New Roman" w:hAnsi="Times New Roman" w:cs="Times New Roman"/>
+        </w:rPr>
+        <w:t xml:space="preserve"> </w:t>
+      </w:r>
+      <w:r>
+        <w:rPr>
+          <w:rFonts w:ascii="Times New Roman" w:hAnsi="Times New Roman" w:cs="Times New Roman"/>
+        </w:rPr>
+        <w:t>Majority Voting</w:t>
+      </w:r>
+      <w:r>
+        <w:rPr>
+          <w:rFonts w:ascii="Times New Roman" w:hAnsi="Times New Roman" w:cs="Times New Roman"/>
+        </w:rPr>
+        <w:tab/>
+        <w:t>X</w:t>
+      </w:r>
+    </w:p>
+    <w:p>
+      <w:pPr>
+        <w:pStyle w:val="ListParagraph"/>
+        <w:numPr>
+          <w:ilvl w:val="1"/>
+          <w:numId w:val="4"/>
+        </w:numPr>
+        <w:tabs>
+          <w:tab w:val="left" w:pos="720"/>
+          <w:tab w:val="right" w:pos="8640"/>
+        </w:tabs>
+        <w:rPr>
+          <w:rFonts w:ascii="Times New Roman" w:hAnsi="Times New Roman" w:cs="Times New Roman"/>
+        </w:rPr>
+      </w:pPr>
+      <w:r>
+        <w:rPr>
+          <w:rFonts w:ascii="Times New Roman" w:hAnsi="Times New Roman" w:cs="Times New Roman"/>
+        </w:rPr>
+        <w:t xml:space="preserve"> </w:t>
+      </w:r>
+      <w:r>
+        <w:rPr>
+          <w:rFonts w:ascii="Times New Roman" w:hAnsi="Times New Roman" w:cs="Times New Roman"/>
+        </w:rPr>
+        <w:t>Embedding</w:t>
+      </w:r>
+      <w:r>
+        <w:rPr>
+          <w:rFonts w:ascii="Times New Roman" w:hAnsi="Times New Roman" w:cs="Times New Roman"/>
+        </w:rPr>
+        <w:tab/>
+        <w:t>X</w:t>
+      </w:r>
+    </w:p>
+    <w:p>
+      <w:pPr>
         <w:tabs>
           <w:tab w:val="left" w:pos="720"/>
           <w:tab w:val="right" w:pos="8640"/>
@@ -1645,6 +1982,7 @@
     </w:p>
     <w:p>
       <w:pPr>
+        <w:ind w:left="357"/>
         <w:rPr>
           <w:rFonts w:ascii="Times New Roman" w:hAnsi="Times New Roman" w:cs="Times New Roman"/>
         </w:rPr>
@@ -1658,17 +1996,510 @@
     </w:p>
     <w:p>
       <w:pPr>
-        <w:ind w:firstLine="284"/>
-        <w:rPr>
-          <w:rFonts w:ascii="Times New Roman" w:hAnsi="Times New Roman" w:cs="Times New Roman"/>
-        </w:rPr>
-      </w:pPr>
-      <w:r>
-        <w:rPr>
-          <w:rFonts w:ascii="Times New Roman" w:hAnsi="Times New Roman" w:cs="Times New Roman"/>
-        </w:rPr>
-        <w:t>The most common strategies that are used to solve multilabel classification problems are problem transformation and problem adaptation. Problem transformation involves transforming the problem domain from one complicated problem into many simpler problems. In the case of multilabel classification, the problem is broken down into multiple single label classifications and their outputs are combined to produce the final output. This is also known as the binary relevance method in multilabel classification literature. Problem adaptation involves adapting algorithms from other domains to fit multilabel classification. One example of this is by extending the classical k-nearest neighbours (KNN) classifier to accept multilabel data, which is then called multilabel k-nearest neighbours (MLKNN).</w:t>
-      </w:r>
+        <w:ind w:left="357" w:firstLine="284"/>
+        <w:rPr>
+          <w:rFonts w:ascii="Times New Roman" w:hAnsi="Times New Roman" w:cs="Times New Roman"/>
+        </w:rPr>
+      </w:pPr>
+      <w:r>
+        <w:rPr>
+          <w:rFonts w:ascii="Times New Roman" w:hAnsi="Times New Roman" w:cs="Times New Roman"/>
+        </w:rPr>
+        <w:t xml:space="preserve">The most common strategies that are used to solve multilabel classification problems are problem transformation and problem adaptation. Problem transformation involves transforming the problem domain from one complicated problem into many simpler problems. In the case of multilabel classification, the problem is broken down into multiple single label classifications and their outputs are combined to produce the final output. </w:t>
+      </w:r>
+      <w:r>
+        <w:rPr>
+          <w:rFonts w:ascii="Times New Roman" w:hAnsi="Times New Roman" w:cs="Times New Roman"/>
+        </w:rPr>
+        <w:t>One classic example of this is the</w:t>
+      </w:r>
+      <w:r>
+        <w:rPr>
+          <w:rFonts w:ascii="Times New Roman" w:hAnsi="Times New Roman" w:cs="Times New Roman"/>
+        </w:rPr>
+        <w:t xml:space="preserve"> binary relevance method in multilabel classification literature. Problem adaptation involves adapting algorithms from other domains to fit multilabel classification. One example of this is by extending the classical k-nearest neighbours (KNN) classifier to accept multilabel data, which is then called multilabel k-nearest neighbours (MLKNN)</w:t>
+      </w:r>
+      <w:r>
+        <w:rPr>
+          <w:rFonts w:ascii="Times New Roman" w:hAnsi="Times New Roman" w:cs="Times New Roman"/>
+        </w:rPr>
+        <w:t xml:space="preserve">. On top of these usual strategies, convolutional neural networks (CNNs) with varying architectures have also been used where the problem domain includes data which have some sort of spatial relationship, such as images and text. </w:t>
+      </w:r>
+    </w:p>
+    <w:p>
+      <w:pPr>
+        <w:ind w:left="357" w:firstLine="284"/>
+        <w:rPr>
+          <w:rFonts w:ascii="Times New Roman" w:hAnsi="Times New Roman" w:cs="Times New Roman"/>
+        </w:rPr>
+      </w:pPr>
+      <w:r>
+        <w:rPr>
+          <w:rFonts w:ascii="Times New Roman" w:hAnsi="Times New Roman" w:cs="Times New Roman"/>
+        </w:rPr>
+        <w:t xml:space="preserve">In this report, we will focus mainly on data that are non-image and non-text in nature. Each dataset will have a fixed number of input features as well as a fixed number of output labels. The datasets that we will be using are from the Knowledge Extraction Evolutionary Learning (KEEL) multilabel datasets </w:t>
+      </w:r>
+      <w:r>
+        <w:rPr>
+          <w:rFonts w:ascii="Times New Roman" w:hAnsi="Times New Roman" w:cs="Times New Roman"/>
+        </w:rPr>
+        <w:t>[</w:t>
+      </w:r>
+      <w:r>
+        <w:rPr>
+          <w:rFonts w:ascii="Times New Roman" w:hAnsi="Times New Roman" w:cs="Times New Roman"/>
+        </w:rPr>
+        <w:t>1</w:t>
+      </w:r>
+      <w:r>
+        <w:rPr>
+          <w:rFonts w:ascii="Times New Roman" w:hAnsi="Times New Roman" w:cs="Times New Roman"/>
+        </w:rPr>
+        <w:t>]</w:t>
+      </w:r>
+      <w:r>
+        <w:rPr>
+          <w:rFonts w:ascii="Times New Roman" w:hAnsi="Times New Roman" w:cs="Times New Roman"/>
+        </w:rPr>
+        <w:t xml:space="preserve">. </w:t>
+      </w:r>
+    </w:p>
+    <w:p>
+      <w:pPr>
+        <w:ind w:left="357" w:firstLine="284"/>
+        <w:rPr>
+          <w:rFonts w:ascii="Times New Roman" w:hAnsi="Times New Roman" w:cs="Times New Roman"/>
+        </w:rPr>
+      </w:pPr>
+      <w:r>
+        <w:rPr>
+          <w:rFonts w:ascii="Times New Roman" w:hAnsi="Times New Roman" w:cs="Times New Roman"/>
+        </w:rPr>
+        <w:t>In this section, we will review some of the most common approaches to multilabel classification, as well as a few novel approaches taken by researchers.</w:t>
+      </w:r>
+    </w:p>
+    <w:p>
+      <w:pPr>
+        <w:rPr>
+          <w:rFonts w:ascii="Times New Roman" w:hAnsi="Times New Roman" w:cs="Times New Roman"/>
+        </w:rPr>
+      </w:pPr>
+    </w:p>
+    <w:p>
+      <w:pPr>
+        <w:pStyle w:val="ListParagraph"/>
+        <w:numPr>
+          <w:ilvl w:val="1"/>
+          <w:numId w:val="5"/>
+        </w:numPr>
+        <w:rPr>
+          <w:rFonts w:ascii="Arial" w:hAnsi="Arial" w:cs="Arial"/>
+          <w:b/>
+        </w:rPr>
+      </w:pPr>
+      <w:r>
+        <w:rPr>
+          <w:rFonts w:ascii="Arial" w:hAnsi="Arial" w:cs="Arial"/>
+          <w:b/>
+        </w:rPr>
+        <w:t>Binary Relevance</w:t>
+      </w:r>
+    </w:p>
+    <w:p>
+      <w:pPr>
+        <w:pStyle w:val="ListParagraph"/>
+        <w:ind w:left="792"/>
+        <w:rPr>
+          <w:rFonts w:ascii="Times New Roman" w:hAnsi="Times New Roman" w:cs="Times New Roman"/>
+          <w:bCs/>
+        </w:rPr>
+      </w:pPr>
+    </w:p>
+    <w:p>
+      <w:pPr>
+        <w:pStyle w:val="ListParagraph"/>
+        <w:ind w:left="792"/>
+        <w:rPr>
+          <w:rFonts w:ascii="Times New Roman" w:hAnsi="Times New Roman" w:cs="Times New Roman"/>
+          <w:bCs/>
+        </w:rPr>
+      </w:pPr>
+      <w:r>
+        <w:rPr>
+          <w:rFonts w:ascii="Times New Roman" w:hAnsi="Times New Roman" w:cs="Times New Roman"/>
+          <w:bCs/>
+        </w:rPr>
+        <w:t xml:space="preserve">Arguably the most classic method to solving any multilabel problem is the binary relevance method. As mentioned above, this method is using the problem transformation strategy, or the divide-and-conquer strategy as well. As typical classifiers are only able to predict for one output given a set of inputs, the idea behind binary relevance is to then divide the problem of predicting for many labels, into predicting for one label, many times. Theoretically, this works perfectly well in the scenario that all the labels are independent from each other. However, that is rarely the case for any type of multilabel classification as labels tend to have hidden correlations. </w:t>
+      </w:r>
+    </w:p>
+    <w:p>
+      <w:pPr>
+        <w:pStyle w:val="ListParagraph"/>
+        <w:ind w:left="792"/>
+        <w:rPr>
+          <w:rFonts w:ascii="Times New Roman" w:hAnsi="Times New Roman" w:cs="Times New Roman"/>
+          <w:bCs/>
+        </w:rPr>
+      </w:pPr>
+      <w:r>
+        <w:rPr>
+          <w:rFonts w:ascii="Times New Roman" w:hAnsi="Times New Roman" w:cs="Times New Roman"/>
+          <w:bCs/>
+        </w:rPr>
+        <w:t xml:space="preserve">Binary Relevance </w:t>
+      </w:r>
+      <w:proofErr w:type="gramStart"/>
+      <w:r>
+        <w:rPr>
+          <w:rFonts w:ascii="Times New Roman" w:hAnsi="Times New Roman" w:cs="Times New Roman"/>
+          <w:bCs/>
+        </w:rPr>
+        <w:t>is</w:t>
+      </w:r>
+      <w:proofErr w:type="gramEnd"/>
+      <w:r>
+        <w:rPr>
+          <w:rFonts w:ascii="Times New Roman" w:hAnsi="Times New Roman" w:cs="Times New Roman"/>
+          <w:bCs/>
+        </w:rPr>
+        <w:t xml:space="preserve"> however, still a high-level strategy and there is still a need to decide the underlying classifier to use for each label.</w:t>
+      </w:r>
+    </w:p>
+    <w:p>
+      <w:pPr>
+        <w:pStyle w:val="ListParagraph"/>
+        <w:ind w:left="792"/>
+        <w:rPr>
+          <w:rFonts w:ascii="Arial" w:hAnsi="Arial" w:cs="Arial"/>
+          <w:b/>
+        </w:rPr>
+      </w:pPr>
+    </w:p>
+    <w:p>
+      <w:pPr>
+        <w:pStyle w:val="ListParagraph"/>
+        <w:numPr>
+          <w:ilvl w:val="1"/>
+          <w:numId w:val="5"/>
+        </w:numPr>
+        <w:rPr>
+          <w:rFonts w:ascii="Arial" w:hAnsi="Arial" w:cs="Arial"/>
+          <w:b/>
+        </w:rPr>
+      </w:pPr>
+      <w:r>
+        <w:rPr>
+          <w:rFonts w:ascii="Arial" w:hAnsi="Arial" w:cs="Arial"/>
+          <w:b/>
+        </w:rPr>
+        <w:t xml:space="preserve"> </w:t>
+      </w:r>
+      <w:r>
+        <w:rPr>
+          <w:rFonts w:ascii="Arial" w:hAnsi="Arial" w:cs="Arial"/>
+          <w:b/>
+        </w:rPr>
+        <w:t>Multilabel K-nearest neighbours (MLKNN)</w:t>
+      </w:r>
+    </w:p>
+    <w:p>
+      <w:pPr>
+        <w:pStyle w:val="ListParagraph"/>
+        <w:ind w:left="792"/>
+        <w:rPr>
+          <w:rFonts w:ascii="Arial" w:hAnsi="Arial" w:cs="Arial"/>
+          <w:b/>
+        </w:rPr>
+      </w:pPr>
+    </w:p>
+    <w:p>
+      <w:pPr>
+        <w:pStyle w:val="ListParagraph"/>
+        <w:ind w:left="792"/>
+        <w:rPr>
+          <w:rFonts w:ascii="Times New Roman" w:hAnsi="Times New Roman" w:cs="Times New Roman"/>
+          <w:bCs/>
+        </w:rPr>
+      </w:pPr>
+      <w:r>
+        <w:rPr>
+          <w:rFonts w:ascii="Times New Roman" w:hAnsi="Times New Roman" w:cs="Times New Roman"/>
+          <w:bCs/>
+        </w:rPr>
+        <w:t xml:space="preserve">In [2], Zhang and Zhou proposed an extension of the traditional K-nearest neighbours (KNN) algorithm for multilabel classification problems. The basic idea for this method is that for every instance, it’s k-nearest neighbours will be identified and </w:t>
+      </w:r>
+      <w:r>
+        <w:rPr>
+          <w:rFonts w:ascii="Times New Roman" w:hAnsi="Times New Roman" w:cs="Times New Roman"/>
+          <w:bCs/>
+        </w:rPr>
+        <w:t xml:space="preserve">used to generate the labels for the given instance. This is done by utilizing maximum </w:t>
+      </w:r>
+      <w:r>
+        <w:rPr>
+          <w:rFonts w:ascii="Times New Roman" w:hAnsi="Times New Roman" w:cs="Times New Roman"/>
+          <w:bCs/>
+        </w:rPr>
+        <w:lastRenderedPageBreak/>
+        <w:t>a posteriori (MAP) estimation, which is a Bayesian-based approach to estimating a distribution and model parameters that best explains an observed dataset [3].</w:t>
+      </w:r>
+      <w:bookmarkStart w:id="1" w:name="_GoBack"/>
+      <w:bookmarkEnd w:id="1"/>
+      <w:r>
+        <w:rPr>
+          <w:rFonts w:ascii="Times New Roman" w:hAnsi="Times New Roman" w:cs="Times New Roman"/>
+          <w:bCs/>
+        </w:rPr>
+        <w:t xml:space="preserve"> </w:t>
+      </w:r>
+    </w:p>
+    <w:p>
+      <w:pPr>
+        <w:rPr>
+          <w:rFonts w:ascii="Arial" w:hAnsi="Arial" w:cs="Arial"/>
+          <w:b/>
+        </w:rPr>
+      </w:pPr>
+    </w:p>
+    <w:p>
+      <w:pPr>
+        <w:pStyle w:val="ListParagraph"/>
+        <w:numPr>
+          <w:ilvl w:val="1"/>
+          <w:numId w:val="5"/>
+        </w:numPr>
+        <w:rPr>
+          <w:rFonts w:ascii="Arial" w:hAnsi="Arial" w:cs="Arial"/>
+          <w:b/>
+        </w:rPr>
+      </w:pPr>
+      <w:r>
+        <w:rPr>
+          <w:rFonts w:ascii="Arial" w:hAnsi="Arial" w:cs="Arial"/>
+          <w:b/>
+        </w:rPr>
+        <w:t xml:space="preserve"> Classifier Chain</w:t>
+      </w:r>
+    </w:p>
+    <w:p>
+      <w:pPr>
+        <w:pStyle w:val="ListParagraph"/>
+        <w:ind w:left="792"/>
+        <w:rPr>
+          <w:rFonts w:ascii="Arial" w:hAnsi="Arial" w:cs="Arial"/>
+          <w:b/>
+        </w:rPr>
+      </w:pPr>
+    </w:p>
+    <w:p>
+      <w:pPr>
+        <w:pStyle w:val="ListParagraph"/>
+        <w:numPr>
+          <w:ilvl w:val="1"/>
+          <w:numId w:val="5"/>
+        </w:numPr>
+        <w:rPr>
+          <w:rFonts w:ascii="Arial" w:hAnsi="Arial" w:cs="Arial"/>
+          <w:b/>
+        </w:rPr>
+      </w:pPr>
+      <w:r>
+        <w:rPr>
+          <w:rFonts w:ascii="Arial" w:hAnsi="Arial" w:cs="Arial"/>
+          <w:b/>
+        </w:rPr>
+        <w:t xml:space="preserve"> Binary Relevance k-nearest neighbours (BRKNN)</w:t>
+      </w:r>
+    </w:p>
+    <w:p>
+      <w:pPr>
+        <w:rPr>
+          <w:rFonts w:ascii="Arial" w:hAnsi="Arial" w:cs="Arial"/>
+          <w:b/>
+        </w:rPr>
+      </w:pPr>
+    </w:p>
+    <w:p>
+      <w:pPr>
+        <w:pStyle w:val="ListParagraph"/>
+        <w:numPr>
+          <w:ilvl w:val="1"/>
+          <w:numId w:val="5"/>
+        </w:numPr>
+        <w:rPr>
+          <w:rFonts w:ascii="Arial" w:hAnsi="Arial" w:cs="Arial"/>
+          <w:b/>
+        </w:rPr>
+      </w:pPr>
+      <w:r>
+        <w:rPr>
+          <w:rFonts w:ascii="Arial" w:hAnsi="Arial" w:cs="Arial"/>
+          <w:b/>
+        </w:rPr>
+        <w:t xml:space="preserve"> Multilabel Adaptive Resonance Associative Map (MLARAM)</w:t>
+      </w:r>
+    </w:p>
+    <w:p>
+      <w:pPr>
+        <w:pStyle w:val="ListParagraph"/>
+        <w:ind w:left="792"/>
+        <w:rPr>
+          <w:rFonts w:ascii="Arial" w:hAnsi="Arial" w:cs="Arial"/>
+          <w:b/>
+        </w:rPr>
+      </w:pPr>
+    </w:p>
+    <w:p>
+      <w:pPr>
+        <w:pStyle w:val="ListParagraph"/>
+        <w:numPr>
+          <w:ilvl w:val="1"/>
+          <w:numId w:val="5"/>
+        </w:numPr>
+        <w:rPr>
+          <w:rFonts w:ascii="Arial" w:hAnsi="Arial" w:cs="Arial"/>
+          <w:b/>
+        </w:rPr>
+      </w:pPr>
+      <w:r>
+        <w:rPr>
+          <w:rFonts w:ascii="Arial" w:hAnsi="Arial" w:cs="Arial"/>
+          <w:b/>
+        </w:rPr>
+        <w:t xml:space="preserve"> Label Powerset</w:t>
+      </w:r>
+    </w:p>
+    <w:p>
+      <w:pPr>
+        <w:rPr>
+          <w:rFonts w:ascii="Arial" w:hAnsi="Arial" w:cs="Arial"/>
+          <w:b/>
+        </w:rPr>
+      </w:pPr>
+    </w:p>
+    <w:p>
+      <w:pPr>
+        <w:pStyle w:val="ListParagraph"/>
+        <w:numPr>
+          <w:ilvl w:val="1"/>
+          <w:numId w:val="5"/>
+        </w:numPr>
+        <w:rPr>
+          <w:rFonts w:ascii="Arial" w:hAnsi="Arial" w:cs="Arial"/>
+          <w:b/>
+        </w:rPr>
+      </w:pPr>
+      <w:r>
+        <w:rPr>
+          <w:rFonts w:ascii="Arial" w:hAnsi="Arial" w:cs="Arial"/>
+          <w:b/>
+        </w:rPr>
+        <w:t xml:space="preserve"> </w:t>
+      </w:r>
+      <w:proofErr w:type="spellStart"/>
+      <w:r>
+        <w:rPr>
+          <w:rFonts w:ascii="Arial" w:hAnsi="Arial" w:cs="Arial"/>
+          <w:b/>
+        </w:rPr>
+        <w:t>RAndom</w:t>
+      </w:r>
+      <w:proofErr w:type="spellEnd"/>
+      <w:r>
+        <w:rPr>
+          <w:rFonts w:ascii="Arial" w:hAnsi="Arial" w:cs="Arial"/>
+          <w:b/>
+        </w:rPr>
+        <w:t xml:space="preserve"> K-</w:t>
+      </w:r>
+      <w:proofErr w:type="spellStart"/>
+      <w:r>
+        <w:rPr>
+          <w:rFonts w:ascii="Arial" w:hAnsi="Arial" w:cs="Arial"/>
+          <w:b/>
+        </w:rPr>
+        <w:t>labELsets</w:t>
+      </w:r>
+      <w:proofErr w:type="spellEnd"/>
+      <w:r>
+        <w:rPr>
+          <w:rFonts w:ascii="Arial" w:hAnsi="Arial" w:cs="Arial"/>
+          <w:b/>
+        </w:rPr>
+        <w:t xml:space="preserve"> (RAKEL)</w:t>
+      </w:r>
+    </w:p>
+    <w:p>
+      <w:pPr>
+        <w:pStyle w:val="ListParagraph"/>
+        <w:ind w:left="792"/>
+        <w:rPr>
+          <w:rFonts w:ascii="Arial" w:hAnsi="Arial" w:cs="Arial"/>
+          <w:b/>
+        </w:rPr>
+      </w:pPr>
+    </w:p>
+    <w:p>
+      <w:pPr>
+        <w:pStyle w:val="ListParagraph"/>
+        <w:numPr>
+          <w:ilvl w:val="1"/>
+          <w:numId w:val="5"/>
+        </w:numPr>
+        <w:rPr>
+          <w:rFonts w:ascii="Arial" w:hAnsi="Arial" w:cs="Arial"/>
+          <w:b/>
+        </w:rPr>
+      </w:pPr>
+      <w:r>
+        <w:rPr>
+          <w:rFonts w:ascii="Arial" w:hAnsi="Arial" w:cs="Arial"/>
+          <w:b/>
+        </w:rPr>
+        <w:t xml:space="preserve"> Majority Voting</w:t>
+      </w:r>
+    </w:p>
+    <w:p>
+      <w:pPr>
+        <w:rPr>
+          <w:rFonts w:ascii="Arial" w:hAnsi="Arial" w:cs="Arial"/>
+          <w:b/>
+        </w:rPr>
+      </w:pPr>
+    </w:p>
+    <w:p>
+      <w:pPr>
+        <w:pStyle w:val="ListParagraph"/>
+        <w:numPr>
+          <w:ilvl w:val="1"/>
+          <w:numId w:val="5"/>
+        </w:numPr>
+        <w:rPr>
+          <w:rFonts w:ascii="Arial" w:hAnsi="Arial" w:cs="Arial"/>
+          <w:b/>
+        </w:rPr>
+      </w:pPr>
+      <w:r>
+        <w:rPr>
+          <w:rFonts w:ascii="Arial" w:hAnsi="Arial" w:cs="Arial"/>
+          <w:b/>
+        </w:rPr>
+        <w:t xml:space="preserve"> Embeddin</w:t>
+      </w:r>
+      <w:r>
+        <w:rPr>
+          <w:rFonts w:ascii="Arial" w:hAnsi="Arial" w:cs="Arial"/>
+          <w:b/>
+        </w:rPr>
+        <w:t>g</w:t>
+      </w:r>
+    </w:p>
+    <w:p>
+      <w:pPr>
+        <w:rPr>
+          <w:rFonts w:ascii="Times New Roman" w:hAnsi="Times New Roman" w:cs="Times New Roman"/>
+        </w:rPr>
+      </w:pPr>
     </w:p>
     <w:p>
       <w:pPr>
@@ -2244,13 +3075,7 @@
                 <w:rPr>
                   <w:rFonts w:ascii="Cambria Math" w:hAnsi="Cambria Math" w:cs="Times New Roman"/>
                 </w:rPr>
-                <m:t>L</m:t>
-              </m:r>
-              <m:r>
-                <w:rPr>
-                  <w:rFonts w:ascii="Cambria Math" w:hAnsi="Cambria Math" w:cs="Times New Roman"/>
-                </w:rPr>
-                <m:t>oss= -</m:t>
+                <m:t>Loss= -</m:t>
               </m:r>
               <m:f>
                 <m:fPr>
@@ -2578,13 +3403,7 @@
                 <w:rPr>
                   <w:rFonts w:ascii="Cambria Math" w:hAnsi="Cambria Math" w:cs="Times New Roman"/>
                 </w:rPr>
-                <m:t xml:space="preserve"> </m:t>
-              </m:r>
-              <m:r>
-                <w:rPr>
-                  <w:rFonts w:ascii="Cambria Math" w:hAnsi="Cambria Math" w:cs="Times New Roman"/>
-                </w:rPr>
-                <m:t>#</m:t>
+                <m:t xml:space="preserve"> #</m:t>
               </m:r>
               <m:d>
                 <m:dPr>
@@ -2608,6 +3427,9 @@
             </m:e>
           </m:eqArr>
           <m:r>
+            <m:rPr>
+              <m:sty m:val="p"/>
+            </m:rPr>
             <w:rPr>
               <w:rFonts w:ascii="Cambria Math" w:hAnsi="Cambria Math" w:cs="Times New Roman"/>
             </w:rPr>
@@ -2666,9 +3488,16 @@
           <w:rFonts w:ascii="Times New Roman" w:hAnsi="Times New Roman" w:cs="Times New Roman"/>
           <w:bCs/>
         </w:rPr>
-        <w:t xml:space="preserve"> is the ground truth label of the i</w:t>
+        <w:t xml:space="preserve"> is the ground truth label of the </w:t>
       </w:r>
       <w:proofErr w:type="spellStart"/>
+      <w:r>
+        <w:rPr>
+          <w:rFonts w:ascii="Times New Roman" w:hAnsi="Times New Roman" w:cs="Times New Roman"/>
+          <w:bCs/>
+        </w:rPr>
+        <w:t>i</w:t>
+      </w:r>
       <w:r>
         <w:rPr>
           <w:rFonts w:ascii="Times New Roman" w:hAnsi="Times New Roman" w:cs="Times New Roman"/>
@@ -4901,19 +5730,7 @@
                   <w:rPr>
                     <w:rFonts w:ascii="Cambria Math" w:hAnsi="Cambria Math" w:cs="Times New Roman"/>
                   </w:rPr>
-                  <m:t>&lt;</m:t>
-                </m:r>
-                <m:r>
-                  <w:rPr>
-                    <w:rFonts w:ascii="Cambria Math" w:hAnsi="Cambria Math" w:cs="Times New Roman"/>
-                  </w:rPr>
-                  <m:t>0.5</m:t>
-                </m:r>
-                <m:r>
-                  <w:rPr>
-                    <w:rFonts w:ascii="Cambria Math" w:hAnsi="Cambria Math" w:cs="Times New Roman"/>
-                  </w:rPr>
-                  <m:t xml:space="preserve"> </m:t>
+                  <m:t xml:space="preserve">&lt;0.5 </m:t>
                 </m:r>
               </m:e>
             </m:eqArr>
@@ -5572,8 +6389,6 @@
         </w:rPr>
         <w:t xml:space="preserve"> is an exclusive NOR Boolean function which returns 1 when x=y and 0 otherwise. This term acts as a hinge that will allow the loss to propagate only when there is at least 1 incorrectly classified label. If all L labels are classified correctly (after rounding the predicted values off to either 0 or 1), then the final loss will be 0. </w:t>
       </w:r>
-      <w:bookmarkStart w:id="1" w:name="_GoBack"/>
-      <w:bookmarkEnd w:id="1"/>
     </w:p>
     <w:p>
       <w:pPr>
@@ -6305,9 +7120,73 @@
         <w:t>[1]</w:t>
       </w:r>
       <w:r>
+        <w:rPr>
+          <w:rFonts w:ascii="Times New Roman" w:hAnsi="Times New Roman" w:cs="Times New Roman"/>
+          <w:bCs/>
+        </w:rPr>
         <w:t xml:space="preserve"> </w:t>
       </w:r>
       <w:hyperlink r:id="rId9" w:history="1">
+        <w:r>
+          <w:rPr>
+            <w:rStyle w:val="Hyperlink"/>
+          </w:rPr>
+          <w:t>https://sci2s.ugr.es/keel/multilabel.php</w:t>
+        </w:r>
+      </w:hyperlink>
+      <w:r>
+        <w:t xml:space="preserve"> </w:t>
+      </w:r>
+    </w:p>
+    <w:p>
+      <w:pPr>
+        <w:pStyle w:val="ListParagraph"/>
+        <w:ind w:left="360"/>
+      </w:pPr>
+      <w:r>
+        <w:t xml:space="preserve">[2] </w:t>
+      </w:r>
+      <w:hyperlink r:id="rId10" w:history="1">
+        <w:r>
+          <w:rPr>
+            <w:rStyle w:val="Hyperlink"/>
+          </w:rPr>
+          <w:t>https://cs.nju.edu.cn/zhouzh/zhouzh.files/publication/pr07.pdf</w:t>
+        </w:r>
+      </w:hyperlink>
+    </w:p>
+    <w:p>
+      <w:pPr>
+        <w:pStyle w:val="ListParagraph"/>
+        <w:ind w:left="360"/>
+      </w:pPr>
+      <w:r>
+        <w:t xml:space="preserve">[3] </w:t>
+      </w:r>
+      <w:hyperlink r:id="rId11" w:history="1">
+        <w:r>
+          <w:rPr>
+            <w:rStyle w:val="Hyperlink"/>
+          </w:rPr>
+          <w:t>https://machinelearningmastery.com/maximum-a-posteriori-estimation/</w:t>
+        </w:r>
+      </w:hyperlink>
+    </w:p>
+    <w:p>
+      <w:pPr>
+        <w:pStyle w:val="ListParagraph"/>
+        <w:ind w:left="360"/>
+      </w:pPr>
+      <w:r>
+        <w:t>[</w:t>
+      </w:r>
+      <w:r>
+        <w:t>4</w:t>
+      </w:r>
+      <w:r>
+        <w:t xml:space="preserve">] </w:t>
+      </w:r>
+      <w:hyperlink r:id="rId12" w:history="1">
         <w:r>
           <w:rPr>
             <w:rStyle w:val="Hyperlink"/>
@@ -6326,9 +7205,15 @@
         </w:rPr>
       </w:pPr>
       <w:r>
-        <w:t xml:space="preserve">[2] </w:t>
-      </w:r>
-      <w:hyperlink r:id="rId10" w:history="1">
+        <w:t>[</w:t>
+      </w:r>
+      <w:r>
+        <w:t>5</w:t>
+      </w:r>
+      <w:r>
+        <w:t xml:space="preserve">] </w:t>
+      </w:r>
+      <w:hyperlink r:id="rId13" w:history="1">
         <w:r>
           <w:rPr>
             <w:rStyle w:val="Hyperlink"/>
@@ -6364,7 +7249,7 @@
       </w:pPr>
     </w:p>
     <w:sectPr>
-      <w:footerReference w:type="default" r:id="rId11"/>
+      <w:footerReference w:type="default" r:id="rId14"/>
       <w:pgSz w:w="11906" w:h="16838"/>
       <w:pgMar w:top="1440" w:right="1440" w:bottom="1440" w:left="1440" w:header="708" w:footer="708" w:gutter="0"/>
       <w:cols w:space="708"/>
@@ -7616,7 +8501,6 @@
     <w:name w:val="Hyperlink"/>
     <w:basedOn w:val="DefaultParagraphFont"/>
     <w:uiPriority w:val="99"/>
-    <w:semiHidden/>
     <w:unhideWhenUsed/>
     <w:rsid w:val="002B2D67"/>
     <w:rPr>
@@ -7660,6 +8544,18 @@
       <w:color w:val="44546A" w:themeColor="text2"/>
       <w:sz w:val="18"/>
       <w:szCs w:val="18"/>
+    </w:rPr>
+  </w:style>
+  <w:style w:type="character" w:styleId="UnresolvedMention">
+    <w:name w:val="Unresolved Mention"/>
+    <w:basedOn w:val="DefaultParagraphFont"/>
+    <w:uiPriority w:val="99"/>
+    <w:semiHidden/>
+    <w:unhideWhenUsed/>
+    <w:rsid w:val="00275701"/>
+    <w:rPr>
+      <w:color w:val="605E5C"/>
+      <w:shd w:val="clear" w:color="auto" w:fill="E1DFDD"/>
     </w:rPr>
   </w:style>
 </w:styles>
@@ -7965,7 +8861,7 @@
 </file>
 
 <file path=customXml/itemProps1.xml><?xml version="1.0" encoding="utf-8"?>
-<ds:datastoreItem xmlns:ds="http://schemas.openxmlformats.org/officeDocument/2006/customXml" ds:itemID="{FEFED9BB-3039-4BBF-9E80-2769E0502C04}">
+<ds:datastoreItem xmlns:ds="http://schemas.openxmlformats.org/officeDocument/2006/customXml" ds:itemID="{C7DC5FDE-A2D3-465A-91B0-1DA5BAD0990A}">
   <ds:schemaRefs>
     <ds:schemaRef ds:uri="http://schemas.openxmlformats.org/officeDocument/2006/bibliography"/>
   </ds:schemaRefs>

</xml_diff>